<commit_message>
event class and webscraping and parsing done
</commit_message>
<xml_diff>
--- a/Term project time sheet.docx
+++ b/Term project time sheet.docx
@@ -3,11 +3,37 @@
 <w:document xmlns:mv="urn:schemas-microsoft-com:mac:vml" xmlns:mo="http://schemas.microsoft.com/office/mac/office/2008/main" xmlns:ve="http://schemas.openxmlformats.org/markup-compatibility/2006" xmlns:o="urn:schemas-microsoft-com:office:office" xmlns:r="http://schemas.openxmlformats.org/officeDocument/2006/relationships" xmlns:m="http://schemas.openxmlformats.org/officeDocument/2006/math" xmlns:v="urn:schemas-microsoft-com:vml" xmlns:w10="urn:schemas-microsoft-com:office:word" xmlns:w="http://schemas.openxmlformats.org/wordprocessingml/2006/main" xmlns:wne="http://schemas.microsoft.com/office/word/2006/wordml" xmlns:wp="http://schemas.openxmlformats.org/drawingml/2006/wordprocessingDrawing" ve:Ignorable="mv" ve:PreserveAttributes="mv:*">
   <w:body>
     <w:p>
+      <w:pPr>
+        <w:rPr>
+          <w:rFonts w:ascii="Helvetica" w:hAnsi="Helvetica" w:cs="Helvetica"/>
+        </w:rPr>
+      </w:pPr>
       <w:r>
         <w:rPr>
           <w:rFonts w:ascii="Helvetica" w:hAnsi="Helvetica" w:cs="Helvetica"/>
         </w:rPr>
         <w:t>November 27th: 3pm -3:42am with a dinner break</w:t>
+      </w:r>
+    </w:p>
+    <w:p>
+      <w:r>
+        <w:rPr>
+          <w:rFonts w:ascii="Helvetica" w:hAnsi="Helvetica" w:cs="Helvetica"/>
+        </w:rPr>
+        <w:t>November 29</w:t>
+      </w:r>
+      <w:r>
+        <w:rPr>
+          <w:rFonts w:ascii="Helvetica" w:hAnsi="Helvetica" w:cs="Helvetica"/>
+          <w:vertAlign w:val="superscript"/>
+        </w:rPr>
+        <w:t>th</w:t>
+      </w:r>
+      <w:r>
+        <w:rPr>
+          <w:rFonts w:ascii="Helvetica" w:hAnsi="Helvetica" w:cs="Helvetica"/>
+        </w:rPr>
+        <w:t xml:space="preserve">: 12:00am – 4:20am </w:t>
       </w:r>
     </w:p>
     <w:sectPr>

</xml_diff>

<commit_message>
Venue Search screen made
</commit_message>
<xml_diff>
--- a/Term project time sheet.docx
+++ b/Term project time sheet.docx
@@ -12,10 +12,40 @@
         <w:rPr>
           <w:rFonts w:ascii="Helvetica" w:hAnsi="Helvetica" w:cs="Helvetica"/>
         </w:rPr>
-        <w:t>November 27th: 3pm -3:42am with a dinner break</w:t>
+        <w:t>November 27</w:t>
+      </w:r>
+      <w:r>
+        <w:rPr>
+          <w:rFonts w:ascii="Helvetica" w:hAnsi="Helvetica" w:cs="Helvetica"/>
+          <w:vertAlign w:val="superscript"/>
+        </w:rPr>
+        <w:t>th</w:t>
+      </w:r>
+      <w:r>
+        <w:rPr>
+          <w:rFonts w:ascii="Helvetica" w:hAnsi="Helvetica" w:cs="Helvetica"/>
+        </w:rPr>
+        <w:t>: 3pm -</w:t>
+      </w:r>
+      <w:r>
+        <w:rPr>
+          <w:rFonts w:ascii="Helvetica" w:hAnsi="Helvetica" w:cs="Helvetica"/>
+        </w:rPr>
+        <w:t xml:space="preserve"> </w:t>
+      </w:r>
+      <w:r>
+        <w:rPr>
+          <w:rFonts w:ascii="Helvetica" w:hAnsi="Helvetica" w:cs="Helvetica"/>
+        </w:rPr>
+        <w:t>3:42am with a dinner break</w:t>
       </w:r>
     </w:p>
     <w:p>
+      <w:pPr>
+        <w:rPr>
+          <w:rFonts w:ascii="Helvetica" w:hAnsi="Helvetica" w:cs="Helvetica"/>
+        </w:rPr>
+      </w:pPr>
       <w:r>
         <w:rPr>
           <w:rFonts w:ascii="Helvetica" w:hAnsi="Helvetica" w:cs="Helvetica"/>
@@ -33,7 +63,84 @@
         <w:rPr>
           <w:rFonts w:ascii="Helvetica" w:hAnsi="Helvetica" w:cs="Helvetica"/>
         </w:rPr>
-        <w:t xml:space="preserve">: 12:00am – 4:20am </w:t>
+        <w:t>: 12:00am -</w:t>
+      </w:r>
+      <w:r>
+        <w:rPr>
+          <w:rFonts w:ascii="Helvetica" w:hAnsi="Helvetica" w:cs="Helvetica"/>
+        </w:rPr>
+        <w:t xml:space="preserve"> 4:20am </w:t>
+      </w:r>
+    </w:p>
+    <w:p>
+      <w:pPr>
+        <w:rPr>
+          <w:rFonts w:ascii="Helvetica" w:hAnsi="Helvetica" w:cs="Helvetica"/>
+        </w:rPr>
+      </w:pPr>
+      <w:r>
+        <w:rPr>
+          <w:rFonts w:ascii="Helvetica" w:hAnsi="Helvetica" w:cs="Helvetica"/>
+        </w:rPr>
+        <w:t>November 30</w:t>
+      </w:r>
+      <w:r>
+        <w:rPr>
+          <w:rFonts w:ascii="Helvetica" w:hAnsi="Helvetica" w:cs="Helvetica"/>
+          <w:vertAlign w:val="superscript"/>
+        </w:rPr>
+        <w:t>th</w:t>
+      </w:r>
+      <w:r>
+        <w:rPr>
+          <w:rFonts w:ascii="Helvetica" w:hAnsi="Helvetica" w:cs="Helvetica"/>
+        </w:rPr>
+        <w:t xml:space="preserve">: 10pm </w:t>
+      </w:r>
+      <w:r>
+        <w:rPr>
+          <w:rFonts w:ascii="Helvetica" w:hAnsi="Helvetica" w:cs="Helvetica"/>
+        </w:rPr>
+        <w:t>–</w:t>
+      </w:r>
+      <w:r>
+        <w:rPr>
+          <w:rFonts w:ascii="Helvetica" w:hAnsi="Helvetica" w:cs="Helvetica"/>
+        </w:rPr>
+        <w:t xml:space="preserve"> </w:t>
+      </w:r>
+      <w:r>
+        <w:rPr>
+          <w:rFonts w:ascii="Helvetica" w:hAnsi="Helvetica" w:cs="Helvetica"/>
+        </w:rPr>
+        <w:t>2am</w:t>
+      </w:r>
+    </w:p>
+    <w:p>
+      <w:r>
+        <w:rPr>
+          <w:rFonts w:ascii="Helvetica" w:hAnsi="Helvetica" w:cs="Helvetica"/>
+        </w:rPr>
+        <w:t>December 2</w:t>
+      </w:r>
+      <w:r>
+        <w:rPr>
+          <w:rFonts w:ascii="Helvetica" w:hAnsi="Helvetica" w:cs="Helvetica"/>
+          <w:vertAlign w:val="superscript"/>
+        </w:rPr>
+        <w:t>nd</w:t>
+      </w:r>
+      <w:r>
+        <w:rPr>
+          <w:rFonts w:ascii="Helvetica" w:hAnsi="Helvetica" w:cs="Helvetica"/>
+        </w:rPr>
+        <w:t xml:space="preserve">: 12:30am -  </w:t>
+      </w:r>
+      <w:r>
+        <w:rPr>
+          <w:rFonts w:ascii="Helvetica" w:hAnsi="Helvetica" w:cs="Helvetica"/>
+        </w:rPr>
+        <w:t>2am</w:t>
       </w:r>
     </w:p>
     <w:sectPr>

</xml_diff>

<commit_message>
Done with displaying search results, scrolling and mouse clicks, aww yeah. Very excite.
</commit_message>
<xml_diff>
--- a/Term project time sheet.docx
+++ b/Term project time sheet.docx
@@ -101,7 +101,7 @@
         <w:rPr>
           <w:rFonts w:ascii="Helvetica" w:hAnsi="Helvetica" w:cs="Helvetica"/>
         </w:rPr>
-        <w:t>–</w:t>
+        <w:t>-</w:t>
       </w:r>
       <w:r>
         <w:rPr>
@@ -117,6 +117,11 @@
       </w:r>
     </w:p>
     <w:p>
+      <w:pPr>
+        <w:rPr>
+          <w:rFonts w:ascii="Helvetica" w:hAnsi="Helvetica" w:cs="Helvetica"/>
+        </w:rPr>
+      </w:pPr>
       <w:r>
         <w:rPr>
           <w:rFonts w:ascii="Helvetica" w:hAnsi="Helvetica" w:cs="Helvetica"/>
@@ -134,13 +139,40 @@
         <w:rPr>
           <w:rFonts w:ascii="Helvetica" w:hAnsi="Helvetica" w:cs="Helvetica"/>
         </w:rPr>
-        <w:t xml:space="preserve">: 12:30am -  </w:t>
+        <w:t>: 12:30am -</w:t>
+      </w:r>
+      <w:r>
+        <w:rPr>
+          <w:rFonts w:ascii="Helvetica" w:hAnsi="Helvetica" w:cs="Helvetica"/>
+        </w:rPr>
+        <w:t xml:space="preserve"> </w:t>
       </w:r>
       <w:r>
         <w:rPr>
           <w:rFonts w:ascii="Helvetica" w:hAnsi="Helvetica" w:cs="Helvetica"/>
         </w:rPr>
         <w:t>2am</w:t>
+      </w:r>
+    </w:p>
+    <w:p>
+      <w:r>
+        <w:rPr>
+          <w:rFonts w:ascii="Helvetica" w:hAnsi="Helvetica" w:cs="Helvetica"/>
+        </w:rPr>
+        <w:t>December 3</w:t>
+      </w:r>
+      <w:r>
+        <w:rPr>
+          <w:rFonts w:ascii="Helvetica" w:hAnsi="Helvetica" w:cs="Helvetica"/>
+          <w:vertAlign w:val="superscript"/>
+        </w:rPr>
+        <w:t>rd</w:t>
+      </w:r>
+      <w:r>
+        <w:rPr>
+          <w:rFonts w:ascii="Helvetica" w:hAnsi="Helvetica" w:cs="Helvetica"/>
+        </w:rPr>
+        <w:t xml:space="preserve">: 3pm - 2:15am </w:t>
       </w:r>
     </w:p>
     <w:sectPr>

</xml_diff>

<commit_message>
Arrow press and sorting done
</commit_message>
<xml_diff>
--- a/Term project time sheet.docx
+++ b/Term project time sheet.docx
@@ -153,6 +153,12 @@
         </w:rPr>
         <w:t>2am</w:t>
       </w:r>
+      <w:r>
+        <w:rPr>
+          <w:rFonts w:ascii="Helvetica" w:hAnsi="Helvetica" w:cs="Helvetica"/>
+        </w:rPr>
+        <w:t>, 3pm - 2:15am</w:t>
+      </w:r>
     </w:p>
     <w:p>
       <w:r>
@@ -172,7 +178,7 @@
         <w:rPr>
           <w:rFonts w:ascii="Helvetica" w:hAnsi="Helvetica" w:cs="Helvetica"/>
         </w:rPr>
-        <w:t xml:space="preserve">: 3pm - 2:15am </w:t>
+        <w:t xml:space="preserve">: 7pm -  </w:t>
       </w:r>
     </w:p>
     <w:sectPr>

</xml_diff>

<commit_message>
Everything except email/facebook done
</commit_message>
<xml_diff>
--- a/Term project time sheet.docx
+++ b/Term project time sheet.docx
@@ -25,7 +25,13 @@
         <w:rPr>
           <w:rFonts w:ascii="Helvetica" w:hAnsi="Helvetica" w:cs="Helvetica"/>
         </w:rPr>
-        <w:t>: 3pm -</w:t>
+        <w:t xml:space="preserve">: 3pm </w:t>
+      </w:r>
+      <w:r>
+        <w:rPr>
+          <w:rFonts w:ascii="Helvetica" w:hAnsi="Helvetica" w:cs="Helvetica"/>
+        </w:rPr>
+        <w:t>-</w:t>
       </w:r>
       <w:r>
         <w:rPr>
@@ -37,7 +43,13 @@
         <w:rPr>
           <w:rFonts w:ascii="Helvetica" w:hAnsi="Helvetica" w:cs="Helvetica"/>
         </w:rPr>
-        <w:t>3:42am with a dinner break</w:t>
+        <w:t>10pm, 11pm - 3:45</w:t>
+      </w:r>
+      <w:r>
+        <w:rPr>
+          <w:rFonts w:ascii="Helvetica" w:hAnsi="Helvetica" w:cs="Helvetica"/>
+        </w:rPr>
+        <w:t xml:space="preserve">am </w:t>
       </w:r>
     </w:p>
     <w:p>
@@ -178,7 +190,13 @@
         <w:rPr>
           <w:rFonts w:ascii="Helvetica" w:hAnsi="Helvetica" w:cs="Helvetica"/>
         </w:rPr>
-        <w:t xml:space="preserve">: 7pm -  </w:t>
+        <w:t xml:space="preserve">: 7pm - </w:t>
+      </w:r>
+      <w:r>
+        <w:rPr>
+          <w:rFonts w:ascii="Helvetica" w:hAnsi="Helvetica" w:cs="Helvetica"/>
+        </w:rPr>
+        <w:t>10pm, 11pm - 3am</w:t>
       </w:r>
     </w:p>
     <w:sectPr>

</xml_diff>